<commit_message>
fixed password in config
</commit_message>
<xml_diff>
--- a/ms-candidate-finder/src/ftp_archive/Bill_Watson.docx
+++ b/ms-candidate-finder/src/ftp_archive/Bill_Watson.docx
@@ -22,8 +22,40 @@
           <w:sz w:val="36"/>
           <w:szCs w:val="24"/>
         </w:rPr>
-        <w:t>Bill Watson</w:t>
-      </w:r>
+        <w:t>W</w:t>
+      </w:r>
+      <w:r>
+        <w:rPr>
+          <w:rFonts w:asciiTheme="minorHAnsi" w:hAnsiTheme="minorHAnsi" w:cstheme="minorHAnsi"/>
+          <w:b/>
+          <w:spacing w:val="8"/>
+          <w:sz w:val="36"/>
+          <w:szCs w:val="24"/>
+        </w:rPr>
+        <w:t>ill</w:t>
+      </w:r>
+      <w:r>
+        <w:rPr>
+          <w:rFonts w:asciiTheme="minorHAnsi" w:hAnsiTheme="minorHAnsi" w:cstheme="minorHAnsi"/>
+          <w:b/>
+          <w:spacing w:val="8"/>
+          <w:sz w:val="36"/>
+          <w:szCs w:val="24"/>
+        </w:rPr>
+        <w:t>iam</w:t>
+      </w:r>
+      <w:r>
+        <w:rPr>
+          <w:rFonts w:asciiTheme="minorHAnsi" w:hAnsiTheme="minorHAnsi" w:cstheme="minorHAnsi"/>
+          <w:b/>
+          <w:spacing w:val="8"/>
+          <w:sz w:val="36"/>
+          <w:szCs w:val="24"/>
+        </w:rPr>
+        <w:t xml:space="preserve"> Watson</w:t>
+      </w:r>
+      <w:bookmarkStart w:id="0" w:name="_GoBack"/>
+      <w:bookmarkEnd w:id="0"/>
     </w:p>
     <w:p>
       <w:pPr>
@@ -342,8 +374,6 @@
           <w:lang w:eastAsia="zh-TW"/>
         </w:rPr>
       </w:pPr>
-      <w:bookmarkStart w:id="0" w:name="_GoBack"/>
-      <w:bookmarkEnd w:id="0"/>
       <w:r>
         <w:rPr>
           <w:rFonts w:asciiTheme="minorHAnsi" w:hAnsiTheme="minorHAnsi" w:cstheme="minorHAnsi"/>

</xml_diff>